<commit_message>
failed IPC in java. change to C
</commit_message>
<xml_diff>
--- a/project1/docs and sample IO/project description.docx
+++ b/project1/docs and sample IO/project description.docx
@@ -1,6 +1,6 @@
 
 <file path=word/document.xml><?xml version="1.0" encoding="utf-8"?>
-<w:document xmlns:wpc="http://schemas.microsoft.com/office/word/2010/wordprocessingCanvas" xmlns:mo="http://schemas.microsoft.com/office/mac/office/2008/main" xmlns:mc="http://schemas.openxmlformats.org/markup-compatibility/2006" xmlns:mv="urn:schemas-microsoft-com:mac:vml" xmlns:o="urn:schemas-microsoft-com:office:office" xmlns:r="http://schemas.openxmlformats.org/officeDocument/2006/relationships" xmlns:m="http://schemas.openxmlformats.org/officeDocument/2006/math" xmlns:v="urn:schemas-microsoft-com:vml" xmlns:wp14="http://schemas.microsoft.com/office/word/2010/wordprocessingDrawing" xmlns:wp="http://schemas.openxmlformats.org/drawingml/2006/wordprocessingDrawing" xmlns:w10="urn:schemas-microsoft-com:office:word" xmlns:w="http://schemas.openxmlformats.org/wordprocessingml/2006/main" xmlns:w14="http://schemas.microsoft.com/office/word/2010/wordml" xmlns:wpg="http://schemas.microsoft.com/office/word/2010/wordprocessingGroup" xmlns:wpi="http://schemas.microsoft.com/office/word/2010/wordprocessingInk" xmlns:wne="http://schemas.microsoft.com/office/word/2006/wordml" xmlns:wps="http://schemas.microsoft.com/office/word/2010/wordprocessingShape" mc:Ignorable="w14 wp14">
+<w:document xmlns:wpc="http://schemas.microsoft.com/office/word/2010/wordprocessingCanvas" xmlns:mc="http://schemas.openxmlformats.org/markup-compatibility/2006" xmlns:o="urn:schemas-microsoft-com:office:office" xmlns:r="http://schemas.openxmlformats.org/officeDocument/2006/relationships" xmlns:m="http://schemas.openxmlformats.org/officeDocument/2006/math" xmlns:v="urn:schemas-microsoft-com:vml" xmlns:wp14="http://schemas.microsoft.com/office/word/2010/wordprocessingDrawing" xmlns:wp="http://schemas.openxmlformats.org/drawingml/2006/wordprocessingDrawing" xmlns:w10="urn:schemas-microsoft-com:office:word" xmlns:w="http://schemas.openxmlformats.org/wordprocessingml/2006/main" xmlns:w14="http://schemas.microsoft.com/office/word/2010/wordml" xmlns:wpg="http://schemas.microsoft.com/office/word/2010/wordprocessingGroup" xmlns:wpi="http://schemas.microsoft.com/office/word/2010/wordprocessingInk" xmlns:wne="http://schemas.microsoft.com/office/word/2006/wordml" xmlns:wps="http://schemas.microsoft.com/office/word/2010/wordprocessingShape" mc:Ignorable="w14 wp14">
   <w:body>
     <w:p>
       <w:pPr>
@@ -671,15 +671,7 @@
         <w:t xml:space="preserve">SP, </w:t>
       </w:r>
       <w:r>
-        <w:t xml:space="preserve">IR, </w:t>
-      </w:r>
-      <w:proofErr w:type="gramStart"/>
-      <w:r>
-        <w:t>AC</w:t>
-      </w:r>
-      <w:proofErr w:type="gramEnd"/>
-      <w:r>
-        <w:t>, X, Y</w:t>
+        <w:t>IR, AC, X, Y</w:t>
       </w:r>
       <w:r>
         <w:t>.</w:t>
@@ -822,197 +814,167 @@
     <w:p>
       <w:r>
         <w:t xml:space="preserve">   </w:t>
+      </w:r>
+    </w:p>
+    <w:p>
+      <w:r>
+        <w:t>Memory</w:t>
+      </w:r>
+    </w:p>
+    <w:p>
+      <w:r>
+        <w:t xml:space="preserve">   It will consist of </w:t>
+      </w:r>
+      <w:r>
+        <w:t>2</w:t>
+      </w:r>
+      <w:r>
+        <w:t xml:space="preserve">000 </w:t>
+      </w:r>
+      <w:r>
+        <w:t xml:space="preserve">integer </w:t>
+      </w:r>
+      <w:r>
+        <w:t xml:space="preserve">entries, 0-999 for the </w:t>
+      </w:r>
+      <w:r>
+        <w:t xml:space="preserve">user </w:t>
+      </w:r>
+      <w:r>
+        <w:t xml:space="preserve">program, 1000-1999 for </w:t>
+      </w:r>
+      <w:r>
+        <w:t>system code.</w:t>
+      </w:r>
+    </w:p>
+    <w:p>
+      <w:r>
+        <w:t xml:space="preserve">   It will support two operations:</w:t>
+      </w:r>
+    </w:p>
+    <w:p>
+      <w:r>
+        <w:t xml:space="preserve">       read(address) returns the value at the address</w:t>
+      </w:r>
+    </w:p>
+    <w:p>
+      <w:r>
+        <w:t xml:space="preserve">       write(address, data) writes the data to the address</w:t>
+      </w:r>
+    </w:p>
+    <w:p>
+      <w:r>
+        <w:t xml:space="preserve">   Memory will init</w:t>
+      </w:r>
+      <w:r>
+        <w:t>ializ</w:t>
+      </w:r>
+      <w:r>
+        <w:t>e</w:t>
+      </w:r>
+      <w:r>
+        <w:t xml:space="preserve"> itself by reading a</w:t>
+      </w:r>
+      <w:r>
+        <w:t xml:space="preserve"> </w:t>
+      </w:r>
+      <w:r>
+        <w:t xml:space="preserve">program </w:t>
+      </w:r>
+      <w:r>
+        <w:t>file.</w:t>
+      </w:r>
+    </w:p>
+    <w:p>
+      <w:r>
+        <w:t xml:space="preserve">   </w:t>
+      </w:r>
+    </w:p>
+    <w:p>
+      <w:r>
+        <w:br w:type="page"/>
+      </w:r>
+    </w:p>
+    <w:p>
+      <w:r>
+        <w:lastRenderedPageBreak/>
+        <w:t xml:space="preserve">   Timer</w:t>
+      </w:r>
+    </w:p>
+    <w:p>
+      <w:r>
+        <w:t xml:space="preserve">     A timer will interrupt the processor after every </w:t>
+      </w:r>
+      <w:r>
+        <w:t>X</w:t>
+      </w:r>
+      <w:r>
+        <w:t xml:space="preserve"> instr</w:t>
+      </w:r>
+      <w:r>
+        <w:t>uctions, where X is a command-line parameter.</w:t>
+      </w:r>
+    </w:p>
+    <w:p/>
+    <w:p>
+      <w:r>
+        <w:t xml:space="preserve">   Interrupt processing</w:t>
+      </w:r>
+    </w:p>
+    <w:p>
+      <w:r>
+        <w:t xml:space="preserve">     There are two forms of interrupts:  the timer and a system call using the int instruction.</w:t>
+      </w:r>
+    </w:p>
+    <w:p>
+      <w:r>
+        <w:t xml:space="preserve">     </w:t>
+      </w:r>
+      <w:r>
+        <w:t>T</w:t>
+      </w:r>
+      <w:r>
+        <w:t>he stack is switched to the system stack.</w:t>
+      </w:r>
+    </w:p>
+    <w:p>
+      <w:r>
+        <w:t xml:space="preserve">     Registers should be saved on the system stack.</w:t>
+      </w:r>
+    </w:p>
+    <w:p>
+      <w:r>
+        <w:t xml:space="preserve">     A timer interrupt should cause execution at address 1000.</w:t>
+      </w:r>
+    </w:p>
+    <w:p>
+      <w:r>
+        <w:t xml:space="preserve">     The int instruction should cause execution at address 1500.</w:t>
+      </w:r>
+    </w:p>
+    <w:p>
+      <w:r>
+        <w:t xml:space="preserve">     Interrupts should be disab</w:t>
+      </w:r>
+      <w:r>
+        <w:t>led during interrupt processing to avoid</w:t>
+      </w:r>
+      <w:r>
+        <w:t xml:space="preserve"> </w:t>
       </w:r>
       <w:bookmarkStart w:id="0" w:name="_GoBack"/>
       <w:bookmarkEnd w:id="0"/>
-    </w:p>
-    <w:p>
-      <w:r>
-        <w:t>Memory</w:t>
-      </w:r>
-    </w:p>
-    <w:p>
-      <w:r>
-        <w:t xml:space="preserve">   It will consist of </w:t>
-      </w:r>
-      <w:r>
-        <w:t>2</w:t>
-      </w:r>
-      <w:r>
-        <w:t xml:space="preserve">000 </w:t>
-      </w:r>
-      <w:r>
-        <w:t xml:space="preserve">integer </w:t>
-      </w:r>
-      <w:r>
-        <w:t xml:space="preserve">entries, 0-999 for the </w:t>
-      </w:r>
-      <w:r>
-        <w:t xml:space="preserve">user </w:t>
-      </w:r>
-      <w:r>
-        <w:t xml:space="preserve">program, 1000-1999 for </w:t>
-      </w:r>
-      <w:r>
-        <w:t>system code.</w:t>
-      </w:r>
-    </w:p>
-    <w:p>
-      <w:r>
-        <w:t xml:space="preserve">   It will support two operations:</w:t>
-      </w:r>
-    </w:p>
-    <w:p>
-      <w:r>
-        <w:t xml:space="preserve">       </w:t>
-      </w:r>
-      <w:proofErr w:type="gramStart"/>
-      <w:r>
-        <w:t>read</w:t>
-      </w:r>
-      <w:proofErr w:type="gramEnd"/>
-      <w:r>
-        <w:t>(address) returns the value at the address</w:t>
-      </w:r>
-    </w:p>
-    <w:p>
-      <w:r>
-        <w:t xml:space="preserve">       </w:t>
-      </w:r>
-      <w:proofErr w:type="gramStart"/>
-      <w:r>
-        <w:t>write</w:t>
-      </w:r>
-      <w:proofErr w:type="gramEnd"/>
-      <w:r>
-        <w:t>(address, data) writes the data to the address</w:t>
-      </w:r>
-    </w:p>
-    <w:p>
-      <w:r>
-        <w:t xml:space="preserve">   Memory will init</w:t>
-      </w:r>
-      <w:r>
-        <w:t>ializ</w:t>
-      </w:r>
-      <w:r>
-        <w:t>e</w:t>
-      </w:r>
-      <w:r>
-        <w:t xml:space="preserve"> itself by reading a</w:t>
-      </w:r>
-      <w:r>
-        <w:t xml:space="preserve"> </w:t>
-      </w:r>
-      <w:r>
-        <w:t xml:space="preserve">program </w:t>
-      </w:r>
-      <w:r>
-        <w:t>file.</w:t>
-      </w:r>
-    </w:p>
-    <w:p>
-      <w:r>
-        <w:t xml:space="preserve">   </w:t>
-      </w:r>
-    </w:p>
-    <w:p>
-      <w:r>
-        <w:br w:type="page"/>
-      </w:r>
-    </w:p>
-    <w:p>
-      <w:r>
-        <w:lastRenderedPageBreak/>
-        <w:t xml:space="preserve">   Timer</w:t>
-      </w:r>
-    </w:p>
-    <w:p>
-      <w:r>
-        <w:t xml:space="preserve">     A timer will interrupt the processor after every </w:t>
-      </w:r>
-      <w:r>
-        <w:t>X</w:t>
-      </w:r>
-      <w:r>
-        <w:t xml:space="preserve"> instr</w:t>
-      </w:r>
-      <w:r>
-        <w:t>uctions, where X is a command-line parameter.</w:t>
-      </w:r>
-    </w:p>
-    <w:p/>
-    <w:p>
-      <w:r>
-        <w:t xml:space="preserve">   Interrupt processing</w:t>
-      </w:r>
-    </w:p>
-    <w:p>
-      <w:r>
-        <w:t xml:space="preserve">     There are two forms of interrupts:  the timer and a system call using the </w:t>
-      </w:r>
-      <w:proofErr w:type="spellStart"/>
-      <w:r>
-        <w:t>int</w:t>
-      </w:r>
-      <w:proofErr w:type="spellEnd"/>
-      <w:r>
-        <w:t xml:space="preserve"> instruction.</w:t>
-      </w:r>
-    </w:p>
-    <w:p>
-      <w:r>
-        <w:t xml:space="preserve">     </w:t>
-      </w:r>
-      <w:r>
-        <w:t>T</w:t>
-      </w:r>
-      <w:r>
-        <w:t>he stack is switched to the system stack.</w:t>
-      </w:r>
-    </w:p>
-    <w:p>
-      <w:r>
-        <w:t xml:space="preserve">     Registers should be saved on the system stack.</w:t>
-      </w:r>
-    </w:p>
-    <w:p>
-      <w:r>
-        <w:t xml:space="preserve">     A timer interrupt should cause execution at address 1000.</w:t>
-      </w:r>
-    </w:p>
-    <w:p>
-      <w:r>
-        <w:t xml:space="preserve">     The </w:t>
-      </w:r>
-      <w:proofErr w:type="spellStart"/>
-      <w:r>
-        <w:t>int</w:t>
-      </w:r>
-      <w:proofErr w:type="spellEnd"/>
-      <w:r>
-        <w:t xml:space="preserve"> instruction should cause execution at address 1500.</w:t>
-      </w:r>
-    </w:p>
-    <w:p>
-      <w:r>
-        <w:t xml:space="preserve">     Interrupts should be disab</w:t>
-      </w:r>
-      <w:r>
-        <w:t>led during interrupt processing to avoid nested execution.</w:t>
-      </w:r>
-    </w:p>
-    <w:p>
-      <w:r>
-        <w:t xml:space="preserve">     The </w:t>
-      </w:r>
-      <w:proofErr w:type="spellStart"/>
-      <w:r>
-        <w:t>iret</w:t>
-      </w:r>
-      <w:proofErr w:type="spellEnd"/>
-      <w:r>
-        <w:t xml:space="preserve"> instruction returns from an interrupt.</w:t>
+      <w:r>
+        <w:t>nested execution.</w:t>
+      </w:r>
+      <w:r>
+        <w:tab/>
+        <w:t>// no nested interrupt</w:t>
+      </w:r>
+    </w:p>
+    <w:p>
+      <w:r>
+        <w:t xml:space="preserve">     The iret instruction returns from an interrupt.</w:t>
       </w:r>
     </w:p>
     <w:p/>
@@ -1068,320 +1030,158 @@
           </w:p>
           <w:p>
             <w:r>
-              <w:t xml:space="preserve">    2 = Load </w:t>
-            </w:r>
-            <w:proofErr w:type="spellStart"/>
-            <w:r>
-              <w:t>addr</w:t>
-            </w:r>
-            <w:proofErr w:type="spellEnd"/>
-          </w:p>
-          <w:p>
-            <w:r>
-              <w:t xml:space="preserve">    3 = </w:t>
-            </w:r>
-            <w:proofErr w:type="spellStart"/>
-            <w:r>
-              <w:t>LoadInd</w:t>
-            </w:r>
-            <w:proofErr w:type="spellEnd"/>
-            <w:r>
-              <w:t xml:space="preserve"> </w:t>
-            </w:r>
-            <w:proofErr w:type="spellStart"/>
-            <w:r>
-              <w:t>addr</w:t>
-            </w:r>
-            <w:proofErr w:type="spellEnd"/>
+              <w:t xml:space="preserve">    2 = Load addr</w:t>
+            </w:r>
+          </w:p>
+          <w:p>
+            <w:r>
+              <w:t xml:space="preserve">    3 = LoadInd addr   </w:t>
+            </w:r>
+          </w:p>
+          <w:p>
+            <w:r>
+              <w:t xml:space="preserve">    4 = LoadIdxX addr</w:t>
+            </w:r>
+          </w:p>
+          <w:p>
+            <w:r>
+              <w:t xml:space="preserve">    5 = LoadIdxY addr</w:t>
+            </w:r>
+          </w:p>
+          <w:p>
+            <w:r>
+              <w:t xml:space="preserve">    6 = LoadSpX</w:t>
+            </w:r>
+          </w:p>
+          <w:p>
+            <w:r>
+              <w:t xml:space="preserve">    7 = Store addr</w:t>
+            </w:r>
+          </w:p>
+          <w:p>
+            <w:r>
+              <w:t xml:space="preserve">    8 = Get </w:t>
+            </w:r>
+          </w:p>
+          <w:p>
+            <w:r>
+              <w:t xml:space="preserve">    9 = Put port</w:t>
+            </w:r>
+          </w:p>
+          <w:p/>
+          <w:p>
+            <w:r>
+              <w:t xml:space="preserve">   10 = AddX</w:t>
+            </w:r>
+          </w:p>
+          <w:p>
+            <w:r>
+              <w:t xml:space="preserve">   11 = AddY</w:t>
+            </w:r>
+          </w:p>
+          <w:p>
+            <w:r>
+              <w:t xml:space="preserve">   12 = SubX</w:t>
+            </w:r>
+          </w:p>
+          <w:p>
+            <w:r>
+              <w:t xml:space="preserve">   13 = SubY</w:t>
+            </w:r>
+          </w:p>
+          <w:p>
+            <w:r>
+              <w:t xml:space="preserve">   14 = CopyToX</w:t>
+            </w:r>
+          </w:p>
+          <w:p>
+            <w:r>
+              <w:t xml:space="preserve">   15 = CopyFromX</w:t>
+            </w:r>
+          </w:p>
+          <w:p>
+            <w:r>
+              <w:t xml:space="preserve">   16 = CopyToY</w:t>
+            </w:r>
+          </w:p>
+          <w:p>
+            <w:r>
+              <w:t xml:space="preserve">   17 = CopyFromY</w:t>
+            </w:r>
+          </w:p>
+          <w:p>
+            <w:r>
+              <w:t xml:space="preserve">   18 = CopyToSp</w:t>
+            </w:r>
+          </w:p>
+          <w:p>
+            <w:r>
+              <w:t xml:space="preserve">   19 = CopyFromSp   </w:t>
+            </w:r>
+          </w:p>
+          <w:p>
+            <w:r>
+              <w:t xml:space="preserve">   20 = Jump addr</w:t>
+            </w:r>
+          </w:p>
+          <w:p>
+            <w:r>
+              <w:t xml:space="preserve">   21 = JumpIfEqual addr</w:t>
+            </w:r>
+          </w:p>
+          <w:p>
             <w:r>
               <w:t xml:space="preserve">   </w:t>
             </w:r>
-          </w:p>
-          <w:p>
-            <w:r>
-              <w:t xml:space="preserve">    4 = </w:t>
-            </w:r>
-            <w:proofErr w:type="spellStart"/>
-            <w:r>
-              <w:t>LoadIdxX</w:t>
-            </w:r>
-            <w:proofErr w:type="spellEnd"/>
-            <w:r>
-              <w:t xml:space="preserve"> </w:t>
-            </w:r>
-            <w:proofErr w:type="spellStart"/>
-            <w:r>
-              <w:t>addr</w:t>
-            </w:r>
-            <w:proofErr w:type="spellEnd"/>
-          </w:p>
-          <w:p>
-            <w:r>
-              <w:t xml:space="preserve">    5 = </w:t>
-            </w:r>
-            <w:proofErr w:type="spellStart"/>
-            <w:r>
-              <w:t>LoadIdxY</w:t>
-            </w:r>
-            <w:proofErr w:type="spellEnd"/>
-            <w:r>
-              <w:t xml:space="preserve"> </w:t>
-            </w:r>
-            <w:proofErr w:type="spellStart"/>
-            <w:r>
-              <w:t>addr</w:t>
-            </w:r>
-            <w:proofErr w:type="spellEnd"/>
-          </w:p>
-          <w:p>
-            <w:r>
-              <w:t xml:space="preserve">    6 = </w:t>
-            </w:r>
-            <w:proofErr w:type="spellStart"/>
-            <w:r>
-              <w:t>LoadSpX</w:t>
-            </w:r>
-            <w:proofErr w:type="spellEnd"/>
-          </w:p>
-          <w:p>
-            <w:r>
-              <w:t xml:space="preserve">    7 = Store </w:t>
-            </w:r>
-            <w:proofErr w:type="spellStart"/>
-            <w:r>
-              <w:t>addr</w:t>
-            </w:r>
-            <w:proofErr w:type="spellEnd"/>
-          </w:p>
-          <w:p>
-            <w:r>
-              <w:t xml:space="preserve">    8 = Get </w:t>
-            </w:r>
-          </w:p>
-          <w:p>
-            <w:r>
-              <w:t xml:space="preserve">    9 = Put port</w:t>
-            </w:r>
-          </w:p>
-          <w:p/>
-          <w:p>
-            <w:r>
-              <w:t xml:space="preserve">   10 = </w:t>
-            </w:r>
-            <w:proofErr w:type="spellStart"/>
-            <w:r>
-              <w:t>AddX</w:t>
-            </w:r>
-            <w:proofErr w:type="spellEnd"/>
-          </w:p>
-          <w:p>
-            <w:r>
-              <w:t xml:space="preserve">   11 = </w:t>
-            </w:r>
-            <w:proofErr w:type="spellStart"/>
-            <w:r>
-              <w:t>AddY</w:t>
-            </w:r>
-            <w:proofErr w:type="spellEnd"/>
-          </w:p>
-          <w:p>
-            <w:r>
-              <w:t xml:space="preserve">   12 = </w:t>
-            </w:r>
-            <w:proofErr w:type="spellStart"/>
-            <w:r>
-              <w:t>SubX</w:t>
-            </w:r>
-            <w:proofErr w:type="spellEnd"/>
-          </w:p>
-          <w:p>
-            <w:r>
-              <w:t xml:space="preserve">   13 = </w:t>
-            </w:r>
-            <w:proofErr w:type="spellStart"/>
-            <w:r>
-              <w:t>SubY</w:t>
-            </w:r>
-            <w:proofErr w:type="spellEnd"/>
-          </w:p>
-          <w:p>
-            <w:r>
-              <w:t xml:space="preserve">   14 = </w:t>
-            </w:r>
-            <w:proofErr w:type="spellStart"/>
-            <w:r>
-              <w:t>CopyToX</w:t>
-            </w:r>
-            <w:proofErr w:type="spellEnd"/>
-          </w:p>
-          <w:p>
-            <w:r>
-              <w:t xml:space="preserve">   15 = </w:t>
-            </w:r>
-            <w:proofErr w:type="spellStart"/>
-            <w:r>
-              <w:t>CopyFromX</w:t>
-            </w:r>
-            <w:proofErr w:type="spellEnd"/>
-          </w:p>
-          <w:p>
-            <w:r>
-              <w:t xml:space="preserve">   16 = </w:t>
-            </w:r>
-            <w:proofErr w:type="spellStart"/>
-            <w:r>
-              <w:t>CopyToY</w:t>
-            </w:r>
-            <w:proofErr w:type="spellEnd"/>
-          </w:p>
-          <w:p>
-            <w:r>
-              <w:t xml:space="preserve">   17 = </w:t>
-            </w:r>
-            <w:proofErr w:type="spellStart"/>
-            <w:r>
-              <w:t>CopyFromY</w:t>
-            </w:r>
-            <w:proofErr w:type="spellEnd"/>
-          </w:p>
-          <w:p>
-            <w:r>
-              <w:t xml:space="preserve">   18 = </w:t>
-            </w:r>
-            <w:proofErr w:type="spellStart"/>
-            <w:r>
-              <w:t>CopyToSp</w:t>
-            </w:r>
-            <w:proofErr w:type="spellEnd"/>
-          </w:p>
-          <w:p>
-            <w:r>
-              <w:t xml:space="preserve">   19 = </w:t>
-            </w:r>
-            <w:proofErr w:type="spellStart"/>
-            <w:r>
-              <w:t>CopyFromSp</w:t>
-            </w:r>
-            <w:proofErr w:type="spellEnd"/>
+            <w:r>
+              <w:t>22</w:t>
+            </w:r>
+            <w:r>
+              <w:t xml:space="preserve"> = JumpIfNotEqual addr</w:t>
+            </w:r>
+          </w:p>
+          <w:p>
             <w:r>
               <w:t xml:space="preserve">   </w:t>
             </w:r>
-          </w:p>
-          <w:p>
-            <w:r>
-              <w:t xml:space="preserve">   20 = Jump </w:t>
-            </w:r>
-            <w:proofErr w:type="spellStart"/>
-            <w:r>
-              <w:t>addr</w:t>
-            </w:r>
-            <w:proofErr w:type="spellEnd"/>
-          </w:p>
-          <w:p>
-            <w:r>
-              <w:t xml:space="preserve">   21 = </w:t>
-            </w:r>
-            <w:proofErr w:type="spellStart"/>
-            <w:r>
-              <w:t>JumpIfEqual</w:t>
-            </w:r>
-            <w:proofErr w:type="spellEnd"/>
-            <w:r>
-              <w:t xml:space="preserve"> </w:t>
-            </w:r>
-            <w:proofErr w:type="spellStart"/>
-            <w:r>
-              <w:t>addr</w:t>
-            </w:r>
-            <w:proofErr w:type="spellEnd"/>
+            <w:r>
+              <w:t>23</w:t>
+            </w:r>
+            <w:r>
+              <w:t xml:space="preserve"> = Call addr</w:t>
+            </w:r>
           </w:p>
           <w:p>
             <w:r>
               <w:t xml:space="preserve">   </w:t>
             </w:r>
             <w:r>
-              <w:t>22</w:t>
-            </w:r>
-            <w:r>
-              <w:t xml:space="preserve"> = </w:t>
-            </w:r>
-            <w:proofErr w:type="spellStart"/>
-            <w:r>
-              <w:t>JumpIfNotEqual</w:t>
-            </w:r>
-            <w:proofErr w:type="spellEnd"/>
-            <w:r>
-              <w:t xml:space="preserve"> </w:t>
-            </w:r>
-            <w:proofErr w:type="spellStart"/>
-            <w:r>
-              <w:t>addr</w:t>
-            </w:r>
-            <w:proofErr w:type="spellEnd"/>
+              <w:t>24</w:t>
+            </w:r>
+            <w:r>
+              <w:t xml:space="preserve"> = Ret </w:t>
+            </w:r>
           </w:p>
           <w:p>
             <w:r>
               <w:t xml:space="preserve">   </w:t>
             </w:r>
             <w:r>
-              <w:t>23</w:t>
-            </w:r>
-            <w:r>
-              <w:t xml:space="preserve"> = Call </w:t>
-            </w:r>
-            <w:proofErr w:type="spellStart"/>
-            <w:r>
-              <w:t>addr</w:t>
-            </w:r>
-            <w:proofErr w:type="spellEnd"/>
+              <w:t>25</w:t>
+            </w:r>
+            <w:r>
+              <w:t xml:space="preserve"> = IncX </w:t>
+            </w:r>
           </w:p>
           <w:p>
             <w:r>
               <w:t xml:space="preserve">   </w:t>
             </w:r>
             <w:r>
-              <w:t>24</w:t>
-            </w:r>
-            <w:r>
-              <w:t xml:space="preserve"> = Ret </w:t>
-            </w:r>
-          </w:p>
-          <w:p>
-            <w:r>
-              <w:t xml:space="preserve">   </w:t>
-            </w:r>
-            <w:r>
-              <w:t>25</w:t>
-            </w:r>
-            <w:r>
-              <w:t xml:space="preserve"> = </w:t>
-            </w:r>
-            <w:proofErr w:type="spellStart"/>
-            <w:r>
-              <w:t>IncX</w:t>
-            </w:r>
-            <w:proofErr w:type="spellEnd"/>
-            <w:r>
-              <w:t xml:space="preserve"> </w:t>
-            </w:r>
-          </w:p>
-          <w:p>
-            <w:r>
-              <w:t xml:space="preserve">   </w:t>
-            </w:r>
-            <w:r>
               <w:t>26</w:t>
             </w:r>
             <w:r>
-              <w:t xml:space="preserve"> = </w:t>
-            </w:r>
-            <w:proofErr w:type="spellStart"/>
-            <w:r>
-              <w:t>DecX</w:t>
-            </w:r>
-            <w:proofErr w:type="spellEnd"/>
-            <w:r>
-              <w:t xml:space="preserve"> </w:t>
+              <w:t xml:space="preserve"> = DecX </w:t>
             </w:r>
           </w:p>
           <w:p>
@@ -1396,26 +1196,13 @@
           </w:p>
           <w:p>
             <w:r>
-              <w:t xml:space="preserve">   29 = </w:t>
-            </w:r>
-            <w:proofErr w:type="spellStart"/>
-            <w:r>
-              <w:t>Int</w:t>
-            </w:r>
-            <w:proofErr w:type="spellEnd"/>
-            <w:r>
-              <w:t xml:space="preserve"> </w:t>
-            </w:r>
-          </w:p>
-          <w:p>
-            <w:r>
-              <w:t xml:space="preserve">   30 = </w:t>
-            </w:r>
-            <w:proofErr w:type="spellStart"/>
-            <w:r>
-              <w:t>IRet</w:t>
-            </w:r>
-            <w:proofErr w:type="spellEnd"/>
+              <w:t xml:space="preserve">   29 = Int </w:t>
+            </w:r>
+          </w:p>
+          <w:p>
+            <w:r>
+              <w:t xml:space="preserve">   30 = IRet</w:t>
+            </w:r>
           </w:p>
           <w:p>
             <w:r>
@@ -1444,41 +1231,17 @@
           </w:p>
           <w:p>
             <w:r>
-              <w:t>Load the value at (</w:t>
-            </w:r>
-            <w:proofErr w:type="spellStart"/>
-            <w:r>
-              <w:t>address+X</w:t>
-            </w:r>
-            <w:proofErr w:type="spellEnd"/>
-            <w:r>
-              <w:t>) into the AC</w:t>
-            </w:r>
-          </w:p>
-          <w:p>
-            <w:r>
-              <w:t>Load the value at (</w:t>
-            </w:r>
-            <w:proofErr w:type="spellStart"/>
-            <w:r>
-              <w:t>address+Y</w:t>
-            </w:r>
-            <w:proofErr w:type="spellEnd"/>
-            <w:r>
-              <w:t>) into the AC</w:t>
-            </w:r>
-          </w:p>
-          <w:p>
-            <w:r>
-              <w:t>Load from (</w:t>
-            </w:r>
-            <w:proofErr w:type="spellStart"/>
-            <w:r>
-              <w:t>Sp+X</w:t>
-            </w:r>
-            <w:proofErr w:type="spellEnd"/>
-            <w:r>
-              <w:t>)</w:t>
+              <w:t>Load the value at (address+X) into the AC</w:t>
+            </w:r>
+          </w:p>
+          <w:p>
+            <w:r>
+              <w:t>Load the value at (address+Y) into the AC</w:t>
+            </w:r>
+          </w:p>
+          <w:p>
+            <w:r>
+              <w:t>Load from (Sp+X)</w:t>
             </w:r>
             <w:r>
               <w:t xml:space="preserve"> into the AC</w:t>
@@ -1491,15 +1254,7 @@
           </w:p>
           <w:p>
             <w:r>
-              <w:t xml:space="preserve">Gets a random </w:t>
-            </w:r>
-            <w:proofErr w:type="spellStart"/>
-            <w:r>
-              <w:t>int</w:t>
-            </w:r>
-            <w:proofErr w:type="spellEnd"/>
-            <w:r>
-              <w:t xml:space="preserve"> from 1 to 100</w:t>
+              <w:t>Gets a random int from 1 to 100</w:t>
             </w:r>
             <w:r>
               <w:t xml:space="preserve"> into the AC</w:t>
@@ -1507,15 +1262,7 @@
           </w:p>
           <w:p>
             <w:r>
-              <w:t xml:space="preserve">If port=1, writes AC as an </w:t>
-            </w:r>
-            <w:proofErr w:type="spellStart"/>
-            <w:r>
-              <w:t>int</w:t>
-            </w:r>
-            <w:proofErr w:type="spellEnd"/>
-            <w:r>
-              <w:t xml:space="preserve"> to the screen</w:t>
+              <w:t>If port=1, writes AC as an int to the screen</w:t>
             </w:r>
           </w:p>
           <w:p>
@@ -1735,15 +1482,7 @@
         </w:tabs>
       </w:pPr>
       <w:r>
-        <w:t xml:space="preserve">   </w:t>
-      </w:r>
-      <w:proofErr w:type="gramStart"/>
-      <w:r>
-        <w:t>java</w:t>
-      </w:r>
-      <w:proofErr w:type="gramEnd"/>
-      <w:r>
-        <w:t xml:space="preserve"> Project1 program.txt </w:t>
+        <w:t xml:space="preserve">   java Project1 program.txt </w:t>
       </w:r>
       <w:r>
         <w:t>30</w:t>
@@ -1857,13 +1596,8 @@
         <w:t>4</w:t>
       </w:r>
       <w:r>
-        <w:t xml:space="preserve">  // </w:t>
-      </w:r>
-      <w:proofErr w:type="spellStart"/>
-      <w:r>
-        <w:t>CopyToX</w:t>
-      </w:r>
-      <w:proofErr w:type="spellEnd"/>
+        <w:t xml:space="preserve">  // CopyToX</w:t>
+      </w:r>
     </w:p>
     <w:p>
       <w:pPr>
@@ -1891,13 +1625,8 @@
         <w:t>6</w:t>
       </w:r>
       <w:r>
-        <w:t xml:space="preserve">  // </w:t>
-      </w:r>
-      <w:proofErr w:type="spellStart"/>
-      <w:r>
-        <w:t>CopyToY</w:t>
-      </w:r>
-      <w:proofErr w:type="spellEnd"/>
+        <w:t xml:space="preserve">  // CopyToY</w:t>
+      </w:r>
     </w:p>
     <w:p>
       <w:pPr>
@@ -1925,13 +1654,8 @@
         <w:t>10</w:t>
       </w:r>
       <w:r>
-        <w:t xml:space="preserve">   // </w:t>
-      </w:r>
-      <w:proofErr w:type="spellStart"/>
-      <w:r>
-        <w:t>AddX</w:t>
-      </w:r>
-      <w:proofErr w:type="spellEnd"/>
+        <w:t xml:space="preserve">   // AddX</w:t>
+      </w:r>
     </w:p>
     <w:p>
       <w:pPr>
@@ -1946,13 +1670,8 @@
         <w:t>11</w:t>
       </w:r>
       <w:r>
-        <w:t xml:space="preserve">   // </w:t>
-      </w:r>
-      <w:proofErr w:type="spellStart"/>
-      <w:r>
-        <w:t>AddY</w:t>
-      </w:r>
-      <w:proofErr w:type="spellEnd"/>
+        <w:t xml:space="preserve">   // AddY</w:t>
+      </w:r>
     </w:p>
     <w:p>
       <w:pPr>
@@ -2359,7 +2078,6 @@
         </w:rPr>
         <w:t xml:space="preserve">      </w:t>
       </w:r>
-      <w:proofErr w:type="gramStart"/>
       <w:r>
         <w:rPr>
           <w:b w:val="0"/>
@@ -2386,11 +2104,7 @@
       </w:r>
       <w:r>
         <w:lastRenderedPageBreak/>
-        <w:t>IV.</w:t>
-      </w:r>
-      <w:proofErr w:type="gramEnd"/>
-      <w:r>
-        <w:t xml:space="preserve"> Project Guidelines</w:t>
+        <w:t>IV. Project Guidelines</w:t>
       </w:r>
     </w:p>
     <w:p/>
@@ -2570,7 +2284,7 @@
 </file>
 
 <file path=word/numbering.xml><?xml version="1.0" encoding="utf-8"?>
-<w:numbering xmlns:wpc="http://schemas.microsoft.com/office/word/2010/wordprocessingCanvas" xmlns:mo="http://schemas.microsoft.com/office/mac/office/2008/main" xmlns:mc="http://schemas.openxmlformats.org/markup-compatibility/2006" xmlns:mv="urn:schemas-microsoft-com:mac:vml" xmlns:o="urn:schemas-microsoft-com:office:office" xmlns:r="http://schemas.openxmlformats.org/officeDocument/2006/relationships" xmlns:m="http://schemas.openxmlformats.org/officeDocument/2006/math" xmlns:v="urn:schemas-microsoft-com:vml" xmlns:wp14="http://schemas.microsoft.com/office/word/2010/wordprocessingDrawing" xmlns:wp="http://schemas.openxmlformats.org/drawingml/2006/wordprocessingDrawing" xmlns:w10="urn:schemas-microsoft-com:office:word" xmlns:w="http://schemas.openxmlformats.org/wordprocessingml/2006/main" xmlns:w14="http://schemas.microsoft.com/office/word/2010/wordml" xmlns:wpg="http://schemas.microsoft.com/office/word/2010/wordprocessingGroup" xmlns:wpi="http://schemas.microsoft.com/office/word/2010/wordprocessingInk" xmlns:wne="http://schemas.microsoft.com/office/word/2006/wordml" xmlns:wps="http://schemas.microsoft.com/office/word/2010/wordprocessingShape" mc:Ignorable="w14 wp14">
+<w:numbering xmlns:wpc="http://schemas.microsoft.com/office/word/2010/wordprocessingCanvas" xmlns:mc="http://schemas.openxmlformats.org/markup-compatibility/2006" xmlns:o="urn:schemas-microsoft-com:office:office" xmlns:r="http://schemas.openxmlformats.org/officeDocument/2006/relationships" xmlns:m="http://schemas.openxmlformats.org/officeDocument/2006/math" xmlns:v="urn:schemas-microsoft-com:vml" xmlns:wp14="http://schemas.microsoft.com/office/word/2010/wordprocessingDrawing" xmlns:wp="http://schemas.openxmlformats.org/drawingml/2006/wordprocessingDrawing" xmlns:w10="urn:schemas-microsoft-com:office:word" xmlns:w="http://schemas.openxmlformats.org/wordprocessingml/2006/main" xmlns:w14="http://schemas.microsoft.com/office/word/2010/wordml" xmlns:wpg="http://schemas.microsoft.com/office/word/2010/wordprocessingGroup" xmlns:wpi="http://schemas.microsoft.com/office/word/2010/wordprocessingInk" xmlns:wne="http://schemas.microsoft.com/office/word/2006/wordml" xmlns:wps="http://schemas.microsoft.com/office/word/2010/wordprocessingShape" mc:Ignorable="w14 wp14">
   <w:abstractNum w:abstractNumId="0">
     <w:nsid w:val="0F3108AB"/>
     <w:multiLevelType w:val="hybridMultilevel"/>
@@ -3470,7 +3184,7 @@
     </w:rPrDefault>
     <w:pPrDefault/>
   </w:docDefaults>
-  <w:latentStyles w:defLockedState="0" w:defUIPriority="0" w:defSemiHidden="0" w:defUnhideWhenUsed="0" w:defQFormat="0" w:count="276">
+  <w:latentStyles w:defLockedState="0" w:defUIPriority="0" w:defSemiHidden="0" w:defUnhideWhenUsed="0" w:defQFormat="0" w:count="267">
     <w:lsdException w:name="Normal" w:qFormat="1"/>
     <w:lsdException w:name="heading 1" w:qFormat="1"/>
     <w:lsdException w:name="heading 2" w:qFormat="1"/>
@@ -3724,7 +3438,7 @@
 </file>
 
 <file path=word/stylesWithEffects.xml><?xml version="1.0" encoding="utf-8"?>
-<w:styles xmlns:wpc="http://schemas.microsoft.com/office/word/2010/wordprocessingCanvas" xmlns:mo="http://schemas.microsoft.com/office/mac/office/2008/main" xmlns:mc="http://schemas.openxmlformats.org/markup-compatibility/2006" xmlns:mv="urn:schemas-microsoft-com:mac:vml" xmlns:o="urn:schemas-microsoft-com:office:office" xmlns:r="http://schemas.openxmlformats.org/officeDocument/2006/relationships" xmlns:m="http://schemas.openxmlformats.org/officeDocument/2006/math" xmlns:v="urn:schemas-microsoft-com:vml" xmlns:wp14="http://schemas.microsoft.com/office/word/2010/wordprocessingDrawing" xmlns:wp="http://schemas.openxmlformats.org/drawingml/2006/wordprocessingDrawing" xmlns:w10="urn:schemas-microsoft-com:office:word" xmlns:w="http://schemas.openxmlformats.org/wordprocessingml/2006/main" xmlns:w14="http://schemas.microsoft.com/office/word/2010/wordml" xmlns:wpg="http://schemas.microsoft.com/office/word/2010/wordprocessingGroup" xmlns:wpi="http://schemas.microsoft.com/office/word/2010/wordprocessingInk" xmlns:wne="http://schemas.microsoft.com/office/word/2006/wordml" xmlns:wps="http://schemas.microsoft.com/office/word/2010/wordprocessingShape" mc:Ignorable="w14 wp14">
+<w:styles xmlns:wpc="http://schemas.microsoft.com/office/word/2010/wordprocessingCanvas" xmlns:mc="http://schemas.openxmlformats.org/markup-compatibility/2006" xmlns:o="urn:schemas-microsoft-com:office:office" xmlns:r="http://schemas.openxmlformats.org/officeDocument/2006/relationships" xmlns:m="http://schemas.openxmlformats.org/officeDocument/2006/math" xmlns:v="urn:schemas-microsoft-com:vml" xmlns:wp14="http://schemas.microsoft.com/office/word/2010/wordprocessingDrawing" xmlns:wp="http://schemas.openxmlformats.org/drawingml/2006/wordprocessingDrawing" xmlns:w10="urn:schemas-microsoft-com:office:word" xmlns:w="http://schemas.openxmlformats.org/wordprocessingml/2006/main" xmlns:w14="http://schemas.microsoft.com/office/word/2010/wordml" xmlns:wpg="http://schemas.microsoft.com/office/word/2010/wordprocessingGroup" xmlns:wpi="http://schemas.microsoft.com/office/word/2010/wordprocessingInk" xmlns:wne="http://schemas.microsoft.com/office/word/2006/wordml" xmlns:wps="http://schemas.microsoft.com/office/word/2010/wordprocessingShape" mc:Ignorable="w14 wp14">
   <w:docDefaults>
     <w:rPrDefault>
       <w:rPr>
@@ -3734,7 +3448,7 @@
     </w:rPrDefault>
     <w:pPrDefault/>
   </w:docDefaults>
-  <w:latentStyles w:defLockedState="0" w:defUIPriority="0" w:defSemiHidden="0" w:defUnhideWhenUsed="0" w:defQFormat="0" w:count="276">
+  <w:latentStyles w:defLockedState="0" w:defUIPriority="0" w:defSemiHidden="0" w:defUnhideWhenUsed="0" w:defQFormat="0" w:count="267">
     <w:lsdException w:name="Normal" w:qFormat="1"/>
     <w:lsdException w:name="heading 1" w:qFormat="1"/>
     <w:lsdException w:name="heading 2" w:qFormat="1"/>

</xml_diff>